<commit_message>
Camera setup in blaster character
</commit_message>
<xml_diff>
--- a/Documentation+Notes.docx
+++ b/Documentation+Notes.docx
@@ -163,6 +163,69 @@
           <w:lang w:val="en-US"/>
         </w:rPr>
         <w:t>UMenu</w:t>
+      </w:r>
+    </w:p>
+    <w:p>
+      <w:pPr>
+        <w:pStyle w:val="Normal"/>
+        <w:numPr>
+          <w:ilvl w:val="1"/>
+          <w:numId w:val="1"/>
+        </w:numPr>
+        <w:bidi w:val="0"/>
+        <w:spacing w:before="0" w:after="0"/>
+        <w:jc w:val="left"/>
+        <w:rPr>
+          <w:lang w:val="en-US"/>
+        </w:rPr>
+      </w:pPr>
+      <w:r>
+        <w:rPr>
+          <w:lang w:val="en-US"/>
+        </w:rPr>
+        <w:t>Blaster</w:t>
+      </w:r>
+    </w:p>
+    <w:p>
+      <w:pPr>
+        <w:pStyle w:val="Normal"/>
+        <w:numPr>
+          <w:ilvl w:val="2"/>
+          <w:numId w:val="1"/>
+        </w:numPr>
+        <w:bidi w:val="0"/>
+        <w:spacing w:before="0" w:after="0"/>
+        <w:jc w:val="left"/>
+        <w:rPr>
+          <w:lang w:val="en-US"/>
+        </w:rPr>
+      </w:pPr>
+      <w:r>
+        <w:rPr>
+          <w:lang w:val="en-US"/>
+        </w:rPr>
+        <w:t>ACharacter</w:t>
+      </w:r>
+    </w:p>
+    <w:p>
+      <w:pPr>
+        <w:pStyle w:val="Normal"/>
+        <w:numPr>
+          <w:ilvl w:val="3"/>
+          <w:numId w:val="1"/>
+        </w:numPr>
+        <w:bidi w:val="0"/>
+        <w:spacing w:before="0" w:after="0"/>
+        <w:jc w:val="left"/>
+        <w:rPr>
+          <w:lang w:val="en-US"/>
+        </w:rPr>
+      </w:pPr>
+      <w:r>
+        <w:rPr>
+          <w:lang w:val="en-US"/>
+        </w:rPr>
+        <w:t>ABlasterCharacter</w:t>
       </w:r>
     </w:p>
     <w:p>

</xml_diff>

<commit_message>
Basic Input - move, look, jump
</commit_message>
<xml_diff>
--- a/Documentation+Notes.docx
+++ b/Documentation+Notes.docx
@@ -226,6 +226,48 @@
           <w:lang w:val="en-US"/>
         </w:rPr>
         <w:t>ABlasterCharacter</w:t>
+      </w:r>
+    </w:p>
+    <w:p>
+      <w:pPr>
+        <w:pStyle w:val="Normal"/>
+        <w:numPr>
+          <w:ilvl w:val="2"/>
+          <w:numId w:val="1"/>
+        </w:numPr>
+        <w:bidi w:val="0"/>
+        <w:spacing w:before="0" w:after="0"/>
+        <w:jc w:val="left"/>
+        <w:rPr>
+          <w:lang w:val="en-US"/>
+        </w:rPr>
+      </w:pPr>
+      <w:r>
+        <w:rPr>
+          <w:lang w:val="en-US"/>
+        </w:rPr>
+        <w:t>APlayerController</w:t>
+      </w:r>
+    </w:p>
+    <w:p>
+      <w:pPr>
+        <w:pStyle w:val="Normal"/>
+        <w:numPr>
+          <w:ilvl w:val="3"/>
+          <w:numId w:val="1"/>
+        </w:numPr>
+        <w:bidi w:val="0"/>
+        <w:spacing w:before="0" w:after="0"/>
+        <w:jc w:val="left"/>
+        <w:rPr>
+          <w:lang w:val="en-US"/>
+        </w:rPr>
+      </w:pPr>
+      <w:r>
+        <w:rPr>
+          <w:lang w:val="en-US"/>
+        </w:rPr>
+        <w:t>ABlasterPlayerController</w:t>
       </w:r>
     </w:p>
     <w:p>

</xml_diff>

<commit_message>
Lobby GameMode, seamless travel and little map design
</commit_message>
<xml_diff>
--- a/Documentation+Notes.docx
+++ b/Documentation+Notes.docx
@@ -310,6 +310,48 @@
           <w:lang w:val="en-US"/>
         </w:rPr>
         <w:t>UBlasterAnimInstance</w:t>
+      </w:r>
+    </w:p>
+    <w:p>
+      <w:pPr>
+        <w:pStyle w:val="Normal"/>
+        <w:numPr>
+          <w:ilvl w:val="2"/>
+          <w:numId w:val="1"/>
+        </w:numPr>
+        <w:bidi w:val="0"/>
+        <w:spacing w:before="0" w:after="0"/>
+        <w:jc w:val="left"/>
+        <w:rPr>
+          <w:lang w:val="en-US"/>
+        </w:rPr>
+      </w:pPr>
+      <w:r>
+        <w:rPr>
+          <w:lang w:val="en-US"/>
+        </w:rPr>
+        <w:t>AGameMode</w:t>
+      </w:r>
+    </w:p>
+    <w:p>
+      <w:pPr>
+        <w:pStyle w:val="Normal"/>
+        <w:numPr>
+          <w:ilvl w:val="3"/>
+          <w:numId w:val="1"/>
+        </w:numPr>
+        <w:bidi w:val="0"/>
+        <w:spacing w:before="0" w:after="0"/>
+        <w:jc w:val="left"/>
+        <w:rPr>
+          <w:lang w:val="en-US"/>
+        </w:rPr>
+      </w:pPr>
+      <w:r>
+        <w:rPr>
+          <w:lang w:val="en-US"/>
+        </w:rPr>
+        <w:t>ALobbyGameMode</w:t>
       </w:r>
     </w:p>
     <w:p>
@@ -1864,6 +1906,474 @@
           <w:lang w:val="en-US"/>
         </w:rPr>
         <w:t>Accessed by Game Mode</w:t>
+      </w:r>
+    </w:p>
+    <w:p>
+      <w:pPr>
+        <w:pStyle w:val="Normal"/>
+        <w:numPr>
+          <w:ilvl w:val="1"/>
+          <w:numId w:val="1"/>
+        </w:numPr>
+        <w:bidi w:val="0"/>
+        <w:jc w:val="left"/>
+        <w:rPr>
+          <w:lang w:val="en-US"/>
+        </w:rPr>
+      </w:pPr>
+      <w:r>
+        <w:rPr>
+          <w:lang w:val="en-US"/>
+        </w:rPr>
+        <w:t>Ways to travel</w:t>
+      </w:r>
+    </w:p>
+    <w:p>
+      <w:pPr>
+        <w:pStyle w:val="Normal"/>
+        <w:numPr>
+          <w:ilvl w:val="2"/>
+          <w:numId w:val="1"/>
+        </w:numPr>
+        <w:bidi w:val="0"/>
+        <w:jc w:val="left"/>
+        <w:rPr>
+          <w:lang w:val="en-US"/>
+        </w:rPr>
+      </w:pPr>
+      <w:r>
+        <w:rPr>
+          <w:lang w:val="en-US"/>
+        </w:rPr>
+        <w:t>Non-seamless vs seamless</w:t>
+      </w:r>
+    </w:p>
+    <w:p>
+      <w:pPr>
+        <w:pStyle w:val="Normal"/>
+        <w:numPr>
+          <w:ilvl w:val="3"/>
+          <w:numId w:val="1"/>
+        </w:numPr>
+        <w:bidi w:val="0"/>
+        <w:jc w:val="left"/>
+        <w:rPr>
+          <w:lang w:val="en-US"/>
+        </w:rPr>
+      </w:pPr>
+      <w:r>
+        <w:rPr>
+          <w:lang w:val="en-US"/>
+        </w:rPr>
+        <w:t>Non-seamless</w:t>
+      </w:r>
+    </w:p>
+    <w:p>
+      <w:pPr>
+        <w:pStyle w:val="Normal"/>
+        <w:numPr>
+          <w:ilvl w:val="4"/>
+          <w:numId w:val="1"/>
+        </w:numPr>
+        <w:bidi w:val="0"/>
+        <w:jc w:val="left"/>
+        <w:rPr>
+          <w:lang w:val="en-US"/>
+        </w:rPr>
+      </w:pPr>
+      <w:r>
+        <w:rPr>
+          <w:lang w:val="en-US"/>
+        </w:rPr>
+        <w:t>Not prefferd way to travel in Unreal Engine</w:t>
+      </w:r>
+    </w:p>
+    <w:p>
+      <w:pPr>
+        <w:pStyle w:val="Normal"/>
+        <w:numPr>
+          <w:ilvl w:val="4"/>
+          <w:numId w:val="1"/>
+        </w:numPr>
+        <w:bidi w:val="0"/>
+        <w:jc w:val="left"/>
+        <w:rPr>
+          <w:lang w:val="en-US"/>
+        </w:rPr>
+      </w:pPr>
+      <w:r>
+        <w:rPr>
+          <w:lang w:val="en-US"/>
+        </w:rPr>
+        <w:t>Client disconnects from its current server and reconnects. This takes time and there can be issues when reconnecting.</w:t>
+      </w:r>
+    </w:p>
+    <w:p>
+      <w:pPr>
+        <w:pStyle w:val="Normal"/>
+        <w:numPr>
+          <w:ilvl w:val="4"/>
+          <w:numId w:val="1"/>
+        </w:numPr>
+        <w:bidi w:val="0"/>
+        <w:jc w:val="left"/>
+        <w:rPr>
+          <w:lang w:val="en-US"/>
+        </w:rPr>
+      </w:pPr>
+      <w:r>
+        <w:rPr>
+          <w:lang w:val="en-US"/>
+        </w:rPr>
+        <w:t>Occurs when loading a map for a first time,connecting to a server for the first time and when multiplayer match/game ends and a new one begins</w:t>
+      </w:r>
+    </w:p>
+    <w:p>
+      <w:pPr>
+        <w:pStyle w:val="Normal"/>
+        <w:numPr>
+          <w:ilvl w:val="3"/>
+          <w:numId w:val="1"/>
+        </w:numPr>
+        <w:bidi w:val="0"/>
+        <w:jc w:val="left"/>
+        <w:rPr>
+          <w:lang w:val="en-US"/>
+        </w:rPr>
+      </w:pPr>
+      <w:r>
+        <w:rPr>
+          <w:lang w:val="en-US"/>
+        </w:rPr>
+        <w:t>Seamless</w:t>
+      </w:r>
+    </w:p>
+    <w:p>
+      <w:pPr>
+        <w:pStyle w:val="Normal"/>
+        <w:numPr>
+          <w:ilvl w:val="4"/>
+          <w:numId w:val="1"/>
+        </w:numPr>
+        <w:bidi w:val="0"/>
+        <w:jc w:val="left"/>
+        <w:rPr>
+          <w:lang w:val="en-US"/>
+        </w:rPr>
+      </w:pPr>
+      <w:r>
+        <w:rPr>
+          <w:lang w:val="en-US"/>
+        </w:rPr>
+        <w:t>Smoother experience – client doesn’t have to disconnect from the server</w:t>
+      </w:r>
+    </w:p>
+    <w:p>
+      <w:pPr>
+        <w:pStyle w:val="Normal"/>
+        <w:numPr>
+          <w:ilvl w:val="4"/>
+          <w:numId w:val="1"/>
+        </w:numPr>
+        <w:bidi w:val="0"/>
+        <w:jc w:val="left"/>
+        <w:rPr>
+          <w:lang w:val="en-US"/>
+        </w:rPr>
+      </w:pPr>
+      <w:r>
+        <w:rPr>
+          <w:lang w:val="en-US"/>
+        </w:rPr>
+        <w:t>Avoids any reconnecting issues – being unable to find the server or the server having too many players and not allowing the player to rejoin</w:t>
+      </w:r>
+    </w:p>
+    <w:p>
+      <w:pPr>
+        <w:pStyle w:val="Normal"/>
+        <w:numPr>
+          <w:ilvl w:val="4"/>
+          <w:numId w:val="1"/>
+        </w:numPr>
+        <w:bidi w:val="0"/>
+        <w:jc w:val="left"/>
+        <w:rPr>
+          <w:lang w:val="en-US"/>
+        </w:rPr>
+      </w:pPr>
+      <w:r>
+        <w:rPr>
+          <w:lang w:val="en-US"/>
+        </w:rPr>
+        <w:t xml:space="preserve">Seamless travel can be enabled in a game mode – </w:t>
+      </w:r>
+      <w:r>
+        <w:rPr>
+          <w:i/>
+          <w:iCs/>
+          <w:lang w:val="en-US"/>
+        </w:rPr>
+        <w:t>bUseSeamlessTravel = true;</w:t>
+      </w:r>
+    </w:p>
+    <w:p>
+      <w:pPr>
+        <w:pStyle w:val="Normal"/>
+        <w:numPr>
+          <w:ilvl w:val="4"/>
+          <w:numId w:val="1"/>
+        </w:numPr>
+        <w:bidi w:val="0"/>
+        <w:jc w:val="left"/>
+        <w:rPr>
+          <w:i w:val="false"/>
+          <w:i w:val="false"/>
+          <w:iCs w:val="false"/>
+        </w:rPr>
+      </w:pPr>
+      <w:r>
+        <w:rPr>
+          <w:i w:val="false"/>
+          <w:iCs w:val="false"/>
+        </w:rPr>
+        <w:t>Simple transition map/level is needed, because a map must always be loaded at any given point in time</w:t>
+      </w:r>
+    </w:p>
+    <w:p>
+      <w:pPr>
+        <w:pStyle w:val="Normal"/>
+        <w:numPr>
+          <w:ilvl w:val="5"/>
+          <w:numId w:val="1"/>
+        </w:numPr>
+        <w:bidi w:val="0"/>
+        <w:jc w:val="left"/>
+        <w:rPr>
+          <w:i w:val="false"/>
+          <w:i w:val="false"/>
+          <w:iCs w:val="false"/>
+        </w:rPr>
+      </w:pPr>
+      <w:r>
+        <w:rPr>
+          <w:i w:val="false"/>
+          <w:iCs w:val="false"/>
+        </w:rPr>
+        <w:t>Travel from one map to another without a transition map, we would have to load the second map while the first one is still loaded – it needs more resources</w:t>
+      </w:r>
+    </w:p>
+    <w:p>
+      <w:pPr>
+        <w:pStyle w:val="Normal"/>
+        <w:numPr>
+          <w:ilvl w:val="5"/>
+          <w:numId w:val="1"/>
+        </w:numPr>
+        <w:bidi w:val="0"/>
+        <w:jc w:val="left"/>
+        <w:rPr>
+          <w:i w:val="false"/>
+          <w:i w:val="false"/>
+          <w:iCs w:val="false"/>
+        </w:rPr>
+      </w:pPr>
+      <w:r>
+        <w:rPr>
+          <w:i w:val="false"/>
+          <w:iCs w:val="false"/>
+        </w:rPr>
+        <w:t>Transition map is used and loaded before deconstructing the original map that we were in already and after deconstructing we can load the new map and two large maps are not exisiting simultaneously</w:t>
+      </w:r>
+    </w:p>
+    <w:p>
+      <w:pPr>
+        <w:pStyle w:val="Normal"/>
+        <w:numPr>
+          <w:ilvl w:val="2"/>
+          <w:numId w:val="1"/>
+        </w:numPr>
+        <w:bidi w:val="0"/>
+        <w:jc w:val="left"/>
+        <w:rPr>
+          <w:i w:val="false"/>
+          <w:i w:val="false"/>
+          <w:iCs w:val="false"/>
+        </w:rPr>
+      </w:pPr>
+      <w:r>
+        <w:rPr>
+          <w:i w:val="false"/>
+          <w:iCs w:val="false"/>
+        </w:rPr>
+        <w:t>Travel in Multiplayer</w:t>
+      </w:r>
+    </w:p>
+    <w:p>
+      <w:pPr>
+        <w:pStyle w:val="Normal"/>
+        <w:numPr>
+          <w:ilvl w:val="3"/>
+          <w:numId w:val="1"/>
+        </w:numPr>
+        <w:bidi w:val="0"/>
+        <w:jc w:val="left"/>
+        <w:rPr>
+          <w:i/>
+          <w:i/>
+          <w:iCs/>
+        </w:rPr>
+      </w:pPr>
+      <w:r>
+        <w:rPr>
+          <w:i w:val="false"/>
+          <w:iCs w:val="false"/>
+        </w:rPr>
+        <w:t>Server Travel</w:t>
+      </w:r>
+    </w:p>
+    <w:p>
+      <w:pPr>
+        <w:pStyle w:val="Normal"/>
+        <w:numPr>
+          <w:ilvl w:val="4"/>
+          <w:numId w:val="1"/>
+        </w:numPr>
+        <w:bidi w:val="0"/>
+        <w:jc w:val="left"/>
+        <w:rPr>
+          <w:i/>
+          <w:i/>
+          <w:iCs/>
+        </w:rPr>
+      </w:pPr>
+      <w:r>
+        <w:rPr>
+          <w:i/>
+          <w:iCs/>
+        </w:rPr>
+        <w:t>UWorld::ServerTravel</w:t>
+      </w:r>
+    </w:p>
+    <w:p>
+      <w:pPr>
+        <w:pStyle w:val="Normal"/>
+        <w:numPr>
+          <w:ilvl w:val="4"/>
+          <w:numId w:val="1"/>
+        </w:numPr>
+        <w:bidi w:val="0"/>
+        <w:jc w:val="left"/>
+        <w:rPr>
+          <w:i w:val="false"/>
+          <w:i w:val="false"/>
+          <w:iCs w:val="false"/>
+        </w:rPr>
+      </w:pPr>
+      <w:r>
+        <w:rPr>
+          <w:i w:val="false"/>
+          <w:iCs w:val="false"/>
+        </w:rPr>
+        <w:t>For the server only, the server machine calls server travel and the server jumps to a new level</w:t>
+      </w:r>
+    </w:p>
+    <w:p>
+      <w:pPr>
+        <w:pStyle w:val="Normal"/>
+        <w:numPr>
+          <w:ilvl w:val="4"/>
+          <w:numId w:val="1"/>
+        </w:numPr>
+        <w:bidi w:val="0"/>
+        <w:jc w:val="left"/>
+        <w:rPr>
+          <w:i w:val="false"/>
+          <w:i w:val="false"/>
+          <w:iCs w:val="false"/>
+        </w:rPr>
+      </w:pPr>
+      <w:r>
+        <w:rPr>
+          <w:i w:val="false"/>
+          <w:iCs w:val="false"/>
+        </w:rPr>
+        <w:t xml:space="preserve">All clients will follow to the map the server is traveling to. The server does this by getting all connected player controllers and calling the function </w:t>
+      </w:r>
+      <w:r>
+        <w:rPr>
+          <w:i/>
+          <w:iCs/>
+        </w:rPr>
+        <w:t>APlayerController::ClientTravel</w:t>
+      </w:r>
+    </w:p>
+    <w:p>
+      <w:pPr>
+        <w:pStyle w:val="Normal"/>
+        <w:numPr>
+          <w:ilvl w:val="3"/>
+          <w:numId w:val="1"/>
+        </w:numPr>
+        <w:bidi w:val="0"/>
+        <w:jc w:val="left"/>
+        <w:rPr>
+          <w:i w:val="false"/>
+          <w:i w:val="false"/>
+          <w:iCs w:val="false"/>
+        </w:rPr>
+      </w:pPr>
+      <w:r>
+        <w:rPr>
+          <w:i w:val="false"/>
+          <w:iCs w:val="false"/>
+        </w:rPr>
+        <w:t>Client Travel</w:t>
+      </w:r>
+    </w:p>
+    <w:p>
+      <w:pPr>
+        <w:pStyle w:val="Normal"/>
+        <w:numPr>
+          <w:ilvl w:val="4"/>
+          <w:numId w:val="1"/>
+        </w:numPr>
+        <w:bidi w:val="0"/>
+        <w:jc w:val="left"/>
+        <w:rPr>
+          <w:i w:val="false"/>
+          <w:i w:val="false"/>
+          <w:iCs w:val="false"/>
+        </w:rPr>
+      </w:pPr>
+      <w:r>
+        <w:rPr>
+          <w:i w:val="false"/>
+          <w:iCs w:val="false"/>
+        </w:rPr>
+        <w:t>When called from a client, the client will travel to a new server. The clinet must provide an address to travel to</w:t>
+      </w:r>
+    </w:p>
+    <w:p>
+      <w:pPr>
+        <w:pStyle w:val="Normal"/>
+        <w:numPr>
+          <w:ilvl w:val="4"/>
+          <w:numId w:val="1"/>
+        </w:numPr>
+        <w:bidi w:val="0"/>
+        <w:jc w:val="left"/>
+        <w:rPr>
+          <w:i w:val="false"/>
+          <w:i w:val="false"/>
+          <w:iCs w:val="false"/>
+        </w:rPr>
+      </w:pPr>
+      <w:r>
+        <w:rPr>
+          <w:i w:val="false"/>
+          <w:iCs w:val="false"/>
+        </w:rPr>
+        <w:t>When called from a server, the client will travel to the new map specified by the server</w:t>
       </w:r>
     </w:p>
     <w:sectPr>

</xml_diff>

<commit_message>
OverheadWidget and Net Role
</commit_message>
<xml_diff>
--- a/Documentation+Notes.docx
+++ b/Documentation+Notes.docx
@@ -430,6 +430,306 @@
           <w:lang w:val="en-US"/>
         </w:rPr>
         <w:t>WBP_Menu</w:t>
+      </w:r>
+    </w:p>
+    <w:p>
+      <w:pPr>
+        <w:pStyle w:val="Normal"/>
+        <w:numPr>
+          <w:ilvl w:val="1"/>
+          <w:numId w:val="1"/>
+        </w:numPr>
+        <w:bidi w:val="0"/>
+        <w:jc w:val="left"/>
+        <w:rPr>
+          <w:lang w:val="en-US"/>
+        </w:rPr>
+      </w:pPr>
+      <w:r>
+        <w:rPr>
+          <w:lang w:val="en-US"/>
+        </w:rPr>
+        <w:t>Blaster</w:t>
+      </w:r>
+    </w:p>
+    <w:p>
+      <w:pPr>
+        <w:pStyle w:val="Normal"/>
+        <w:numPr>
+          <w:ilvl w:val="2"/>
+          <w:numId w:val="1"/>
+        </w:numPr>
+        <w:bidi w:val="0"/>
+        <w:jc w:val="left"/>
+        <w:rPr>
+          <w:lang w:val="en-US"/>
+        </w:rPr>
+      </w:pPr>
+      <w:r>
+        <w:rPr>
+          <w:lang w:val="en-US"/>
+        </w:rPr>
+        <w:t>ABlasterCharacter</w:t>
+      </w:r>
+    </w:p>
+    <w:p>
+      <w:pPr>
+        <w:pStyle w:val="Normal"/>
+        <w:numPr>
+          <w:ilvl w:val="3"/>
+          <w:numId w:val="1"/>
+        </w:numPr>
+        <w:bidi w:val="0"/>
+        <w:jc w:val="left"/>
+        <w:rPr>
+          <w:lang w:val="en-US"/>
+        </w:rPr>
+      </w:pPr>
+      <w:r>
+        <w:rPr>
+          <w:lang w:val="en-US"/>
+        </w:rPr>
+        <w:t>BP_BlasterCharacter</w:t>
+      </w:r>
+    </w:p>
+    <w:p>
+      <w:pPr>
+        <w:pStyle w:val="Normal"/>
+        <w:numPr>
+          <w:ilvl w:val="2"/>
+          <w:numId w:val="1"/>
+        </w:numPr>
+        <w:bidi w:val="0"/>
+        <w:jc w:val="left"/>
+        <w:rPr>
+          <w:lang w:val="en-US"/>
+        </w:rPr>
+      </w:pPr>
+      <w:r>
+        <w:rPr>
+          <w:lang w:val="en-US"/>
+        </w:rPr>
+        <w:t>ALobbyGameMode</w:t>
+      </w:r>
+    </w:p>
+    <w:p>
+      <w:pPr>
+        <w:pStyle w:val="Normal"/>
+        <w:numPr>
+          <w:ilvl w:val="3"/>
+          <w:numId w:val="1"/>
+        </w:numPr>
+        <w:bidi w:val="0"/>
+        <w:jc w:val="left"/>
+        <w:rPr>
+          <w:lang w:val="en-US"/>
+        </w:rPr>
+      </w:pPr>
+      <w:r>
+        <w:rPr>
+          <w:lang w:val="en-US"/>
+        </w:rPr>
+        <w:t>BP_LobbyGameMode</w:t>
+      </w:r>
+    </w:p>
+    <w:p>
+      <w:pPr>
+        <w:pStyle w:val="Normal"/>
+        <w:numPr>
+          <w:ilvl w:val="2"/>
+          <w:numId w:val="1"/>
+        </w:numPr>
+        <w:bidi w:val="0"/>
+        <w:jc w:val="left"/>
+        <w:rPr>
+          <w:lang w:val="en-US"/>
+        </w:rPr>
+      </w:pPr>
+      <w:r>
+        <w:rPr>
+          <w:lang w:val="en-US"/>
+        </w:rPr>
+        <w:t>UBlasterAnimInstance</w:t>
+      </w:r>
+    </w:p>
+    <w:p>
+      <w:pPr>
+        <w:pStyle w:val="Normal"/>
+        <w:numPr>
+          <w:ilvl w:val="3"/>
+          <w:numId w:val="1"/>
+        </w:numPr>
+        <w:bidi w:val="0"/>
+        <w:jc w:val="left"/>
+        <w:rPr>
+          <w:lang w:val="en-US"/>
+        </w:rPr>
+      </w:pPr>
+      <w:r>
+        <w:rPr>
+          <w:lang w:val="en-US"/>
+        </w:rPr>
+        <w:t>ABP_BlasterCharacter</w:t>
+      </w:r>
+    </w:p>
+    <w:p>
+      <w:pPr>
+        <w:pStyle w:val="Normal"/>
+        <w:numPr>
+          <w:ilvl w:val="2"/>
+          <w:numId w:val="1"/>
+        </w:numPr>
+        <w:bidi w:val="0"/>
+        <w:jc w:val="left"/>
+        <w:rPr>
+          <w:lang w:val="en-US"/>
+        </w:rPr>
+      </w:pPr>
+      <w:r>
+        <w:rPr>
+          <w:lang w:val="en-US"/>
+        </w:rPr>
+        <w:t>UInputConfigDataAsset</w:t>
+      </w:r>
+    </w:p>
+    <w:p>
+      <w:pPr>
+        <w:pStyle w:val="Normal"/>
+        <w:numPr>
+          <w:ilvl w:val="3"/>
+          <w:numId w:val="1"/>
+        </w:numPr>
+        <w:bidi w:val="0"/>
+        <w:jc w:val="left"/>
+        <w:rPr>
+          <w:lang w:val="en-US"/>
+        </w:rPr>
+      </w:pPr>
+      <w:r>
+        <w:rPr>
+          <w:lang w:val="en-US"/>
+        </w:rPr>
+        <w:t>DA_InputConfig</w:t>
+      </w:r>
+    </w:p>
+    <w:p>
+      <w:pPr>
+        <w:pStyle w:val="Normal"/>
+        <w:numPr>
+          <w:ilvl w:val="2"/>
+          <w:numId w:val="1"/>
+        </w:numPr>
+        <w:bidi w:val="0"/>
+        <w:jc w:val="left"/>
+        <w:rPr>
+          <w:lang w:val="en-US"/>
+        </w:rPr>
+      </w:pPr>
+      <w:r>
+        <w:rPr>
+          <w:lang w:val="en-US"/>
+        </w:rPr>
+        <w:t>UInputAction</w:t>
+      </w:r>
+    </w:p>
+    <w:p>
+      <w:pPr>
+        <w:pStyle w:val="Normal"/>
+        <w:numPr>
+          <w:ilvl w:val="3"/>
+          <w:numId w:val="1"/>
+        </w:numPr>
+        <w:bidi w:val="0"/>
+        <w:jc w:val="left"/>
+        <w:rPr>
+          <w:lang w:val="en-US"/>
+        </w:rPr>
+      </w:pPr>
+      <w:r>
+        <w:rPr>
+          <w:lang w:val="en-US"/>
+        </w:rPr>
+        <w:t>IA_Move</w:t>
+      </w:r>
+    </w:p>
+    <w:p>
+      <w:pPr>
+        <w:pStyle w:val="Normal"/>
+        <w:numPr>
+          <w:ilvl w:val="3"/>
+          <w:numId w:val="1"/>
+        </w:numPr>
+        <w:bidi w:val="0"/>
+        <w:jc w:val="left"/>
+        <w:rPr>
+          <w:lang w:val="en-US"/>
+        </w:rPr>
+      </w:pPr>
+      <w:r>
+        <w:rPr>
+          <w:lang w:val="en-US"/>
+        </w:rPr>
+        <w:t>IA_Look</w:t>
+      </w:r>
+    </w:p>
+    <w:p>
+      <w:pPr>
+        <w:pStyle w:val="Normal"/>
+        <w:numPr>
+          <w:ilvl w:val="3"/>
+          <w:numId w:val="1"/>
+        </w:numPr>
+        <w:bidi w:val="0"/>
+        <w:jc w:val="left"/>
+        <w:rPr>
+          <w:lang w:val="en-US"/>
+        </w:rPr>
+      </w:pPr>
+      <w:r>
+        <w:rPr>
+          <w:lang w:val="en-US"/>
+        </w:rPr>
+        <w:t>IA_Jump</w:t>
+      </w:r>
+    </w:p>
+    <w:p>
+      <w:pPr>
+        <w:pStyle w:val="Normal"/>
+        <w:numPr>
+          <w:ilvl w:val="2"/>
+          <w:numId w:val="1"/>
+        </w:numPr>
+        <w:bidi w:val="0"/>
+        <w:jc w:val="left"/>
+        <w:rPr>
+          <w:lang w:val="en-US"/>
+        </w:rPr>
+      </w:pPr>
+      <w:r>
+        <w:rPr>
+          <w:lang w:val="en-US"/>
+        </w:rPr>
+        <w:t>UInputMappingContext</w:t>
+      </w:r>
+    </w:p>
+    <w:p>
+      <w:pPr>
+        <w:pStyle w:val="Normal"/>
+        <w:numPr>
+          <w:ilvl w:val="3"/>
+          <w:numId w:val="1"/>
+        </w:numPr>
+        <w:bidi w:val="0"/>
+        <w:jc w:val="left"/>
+        <w:rPr>
+          <w:lang w:val="en-US"/>
+        </w:rPr>
+      </w:pPr>
+      <w:r>
+        <w:rPr>
+          <w:lang w:val="en-US"/>
+        </w:rPr>
+        <w:t>IMC_Blaster</w:t>
       </w:r>
     </w:p>
     <w:p>
@@ -2374,6 +2674,377 @@
           <w:iCs w:val="false"/>
         </w:rPr>
         <w:t>When called from a server, the client will travel to the new map specified by the server</w:t>
+      </w:r>
+    </w:p>
+    <w:p>
+      <w:pPr>
+        <w:pStyle w:val="Normal"/>
+        <w:numPr>
+          <w:ilvl w:val="1"/>
+          <w:numId w:val="1"/>
+        </w:numPr>
+        <w:bidi w:val="0"/>
+        <w:jc w:val="left"/>
+        <w:rPr>
+          <w:i w:val="false"/>
+          <w:i w:val="false"/>
+          <w:iCs w:val="false"/>
+        </w:rPr>
+      </w:pPr>
+      <w:r>
+        <w:rPr>
+          <w:i w:val="false"/>
+          <w:iCs w:val="false"/>
+        </w:rPr>
+        <w:t>Network Role</w:t>
+      </w:r>
+    </w:p>
+    <w:p>
+      <w:pPr>
+        <w:pStyle w:val="Normal"/>
+        <w:numPr>
+          <w:ilvl w:val="2"/>
+          <w:numId w:val="1"/>
+        </w:numPr>
+        <w:bidi w:val="0"/>
+        <w:jc w:val="left"/>
+        <w:rPr>
+          <w:i w:val="false"/>
+          <w:i w:val="false"/>
+          <w:iCs w:val="false"/>
+        </w:rPr>
+      </w:pPr>
+      <w:r>
+        <w:rPr>
+          <w:i w:val="false"/>
+          <w:iCs w:val="false"/>
+        </w:rPr>
+        <w:t>In multiplayer game, there are multiple versions of any given character controlled by player</w:t>
+      </w:r>
+    </w:p>
+    <w:p>
+      <w:pPr>
+        <w:pStyle w:val="Normal"/>
+        <w:numPr>
+          <w:ilvl w:val="2"/>
+          <w:numId w:val="1"/>
+        </w:numPr>
+        <w:bidi w:val="0"/>
+        <w:jc w:val="left"/>
+        <w:rPr>
+          <w:i w:val="false"/>
+          <w:i w:val="false"/>
+          <w:iCs w:val="false"/>
+        </w:rPr>
+      </w:pPr>
+      <w:r>
+        <w:rPr>
+          <w:i w:val="false"/>
+          <w:iCs w:val="false"/>
+        </w:rPr>
+        <w:t>If client is connected to a server, then the character that it is currently controlling exists on its machine but there also exists a version of its character on the host’s machine and if there are more clients then its character exists on each client’s machine (3 player game – 3 copies of character, one on each machine)</w:t>
+      </w:r>
+    </w:p>
+    <w:p>
+      <w:pPr>
+        <w:pStyle w:val="Normal"/>
+        <w:numPr>
+          <w:ilvl w:val="2"/>
+          <w:numId w:val="1"/>
+        </w:numPr>
+        <w:bidi w:val="0"/>
+        <w:jc w:val="left"/>
+        <w:rPr>
+          <w:i w:val="false"/>
+          <w:i w:val="false"/>
+          <w:iCs w:val="false"/>
+        </w:rPr>
+      </w:pPr>
+      <w:r>
+        <w:rPr>
+          <w:i w:val="false"/>
+          <w:iCs w:val="false"/>
+        </w:rPr>
+        <w:t xml:space="preserve">It is important to know how distinguish  which version of the character we are dealing with in the code – here comes Unreal Engine’s concept of Role – </w:t>
+      </w:r>
+      <w:r>
+        <w:rPr>
+          <w:i/>
+          <w:iCs/>
+        </w:rPr>
+        <w:t>ENetRole</w:t>
+      </w:r>
+    </w:p>
+    <w:p>
+      <w:pPr>
+        <w:pStyle w:val="Normal"/>
+        <w:numPr>
+          <w:ilvl w:val="2"/>
+          <w:numId w:val="1"/>
+        </w:numPr>
+        <w:bidi w:val="0"/>
+        <w:jc w:val="left"/>
+        <w:rPr>
+          <w:i w:val="false"/>
+          <w:i w:val="false"/>
+          <w:iCs w:val="false"/>
+        </w:rPr>
+      </w:pPr>
+      <w:r>
+        <w:rPr>
+          <w:i/>
+          <w:iCs/>
+        </w:rPr>
+        <w:t>ENetRole is an enum that has several enum constants that we can use to identify the role of any given character or pawn</w:t>
+      </w:r>
+    </w:p>
+    <w:p>
+      <w:pPr>
+        <w:pStyle w:val="Normal"/>
+        <w:numPr>
+          <w:ilvl w:val="3"/>
+          <w:numId w:val="1"/>
+        </w:numPr>
+        <w:bidi w:val="0"/>
+        <w:jc w:val="left"/>
+        <w:rPr>
+          <w:i w:val="false"/>
+          <w:i w:val="false"/>
+          <w:iCs w:val="false"/>
+        </w:rPr>
+      </w:pPr>
+      <w:r>
+        <w:rPr>
+          <w:i/>
+          <w:iCs/>
+        </w:rPr>
+        <w:t>ENetRole::ROLE_Authority</w:t>
+      </w:r>
+      <w:r>
+        <w:rPr>
+          <w:i w:val="false"/>
+          <w:iCs w:val="false"/>
+        </w:rPr>
+        <w:t>, assigned to pawns that exist on the server machine</w:t>
+      </w:r>
+    </w:p>
+    <w:p>
+      <w:pPr>
+        <w:pStyle w:val="Normal"/>
+        <w:numPr>
+          <w:ilvl w:val="3"/>
+          <w:numId w:val="1"/>
+        </w:numPr>
+        <w:bidi w:val="0"/>
+        <w:jc w:val="left"/>
+        <w:rPr>
+          <w:i/>
+          <w:i/>
+          <w:iCs/>
+        </w:rPr>
+      </w:pPr>
+      <w:r>
+        <w:rPr>
+          <w:i/>
+          <w:iCs/>
+        </w:rPr>
+        <w:t>ENetRole::ROLE_SimulatedProxy</w:t>
+      </w:r>
+      <w:r>
+        <w:rPr>
+          <w:i w:val="false"/>
+          <w:iCs w:val="false"/>
+        </w:rPr>
+        <w:t>, assigned to pawns that exist on a machine that is not controlling them</w:t>
+      </w:r>
+    </w:p>
+    <w:p>
+      <w:pPr>
+        <w:pStyle w:val="Normal"/>
+        <w:numPr>
+          <w:ilvl w:val="3"/>
+          <w:numId w:val="1"/>
+        </w:numPr>
+        <w:bidi w:val="0"/>
+        <w:jc w:val="left"/>
+        <w:rPr>
+          <w:i/>
+          <w:i/>
+          <w:iCs/>
+        </w:rPr>
+      </w:pPr>
+      <w:r>
+        <w:rPr>
+          <w:i/>
+          <w:iCs/>
+        </w:rPr>
+        <w:t>ENetRole::R</w:t>
+      </w:r>
+      <w:r>
+        <w:rPr>
+          <w:i/>
+          <w:iCs/>
+        </w:rPr>
+        <w:t>OLE</w:t>
+      </w:r>
+      <w:r>
+        <w:rPr>
+          <w:i/>
+          <w:iCs/>
+        </w:rPr>
+        <w:t>_AutonomousProxy</w:t>
+      </w:r>
+      <w:r>
+        <w:rPr>
+          <w:i w:val="false"/>
+          <w:iCs w:val="false"/>
+        </w:rPr>
+        <w:t>, assigned to pawn that exist on a machine that is controlling it</w:t>
+      </w:r>
+    </w:p>
+    <w:p>
+      <w:pPr>
+        <w:pStyle w:val="Normal"/>
+        <w:numPr>
+          <w:ilvl w:val="3"/>
+          <w:numId w:val="1"/>
+        </w:numPr>
+        <w:bidi w:val="0"/>
+        <w:jc w:val="left"/>
+        <w:rPr>
+          <w:i/>
+          <w:i/>
+          <w:iCs/>
+        </w:rPr>
+      </w:pPr>
+      <w:r>
+        <w:rPr>
+          <w:i/>
+          <w:iCs/>
+        </w:rPr>
+        <w:t>ENetRole:ROLE_None</w:t>
+      </w:r>
+      <w:r>
+        <w:rPr>
+          <w:i w:val="false"/>
+          <w:iCs w:val="false"/>
+        </w:rPr>
+        <w:t>, for actors that don’t have any defined role</w:t>
+      </w:r>
+    </w:p>
+    <w:p>
+      <w:pPr>
+        <w:pStyle w:val="Normal"/>
+        <w:numPr>
+          <w:ilvl w:val="3"/>
+          <w:numId w:val="1"/>
+        </w:numPr>
+        <w:bidi w:val="0"/>
+        <w:jc w:val="left"/>
+        <w:rPr>
+          <w:i/>
+          <w:i/>
+          <w:iCs/>
+        </w:rPr>
+      </w:pPr>
+      <w:r>
+        <w:rPr>
+          <w:i w:val="false"/>
+          <w:iCs w:val="false"/>
+        </w:rPr>
+        <w:t xml:space="preserve">Disclaimer: </w:t>
+      </w:r>
+    </w:p>
+    <w:p>
+      <w:pPr>
+        <w:pStyle w:val="Normal"/>
+        <w:numPr>
+          <w:ilvl w:val="4"/>
+          <w:numId w:val="1"/>
+        </w:numPr>
+        <w:bidi w:val="0"/>
+        <w:jc w:val="left"/>
+        <w:rPr>
+          <w:i/>
+          <w:i/>
+          <w:iCs/>
+        </w:rPr>
+      </w:pPr>
+      <w:r>
+        <w:rPr>
+          <w:i w:val="false"/>
+          <w:iCs w:val="false"/>
+        </w:rPr>
+        <w:t>These above are for local role</w:t>
+      </w:r>
+    </w:p>
+    <w:p>
+      <w:pPr>
+        <w:pStyle w:val="Normal"/>
+        <w:numPr>
+          <w:ilvl w:val="5"/>
+          <w:numId w:val="1"/>
+        </w:numPr>
+        <w:bidi w:val="0"/>
+        <w:jc w:val="left"/>
+        <w:rPr>
+          <w:i/>
+          <w:i/>
+          <w:iCs/>
+        </w:rPr>
+      </w:pPr>
+      <w:r>
+        <w:rPr>
+          <w:i w:val="false"/>
+          <w:iCs w:val="false"/>
+        </w:rPr>
+        <w:t>Remote role for non server players are authority</w:t>
+      </w:r>
+    </w:p>
+    <w:p>
+      <w:pPr>
+        <w:pStyle w:val="Normal"/>
+        <w:numPr>
+          <w:ilvl w:val="5"/>
+          <w:numId w:val="1"/>
+        </w:numPr>
+        <w:bidi w:val="0"/>
+        <w:jc w:val="left"/>
+        <w:rPr>
+          <w:i/>
+          <w:i/>
+          <w:iCs/>
+        </w:rPr>
+      </w:pPr>
+      <w:r>
+        <w:rPr>
+          <w:i w:val="false"/>
+          <w:iCs w:val="false"/>
+        </w:rPr>
+        <w:t>Remote role for server player are Autonomous/Simulated Proxy</w:t>
+      </w:r>
+    </w:p>
+    <w:p>
+      <w:pPr>
+        <w:pStyle w:val="Normal"/>
+        <w:numPr>
+          <w:ilvl w:val="4"/>
+          <w:numId w:val="1"/>
+        </w:numPr>
+        <w:bidi w:val="0"/>
+        <w:jc w:val="left"/>
+        <w:rPr>
+          <w:i/>
+          <w:i/>
+          <w:iCs/>
+        </w:rPr>
+      </w:pPr>
+      <w:r>
+        <w:rPr>
+          <w:i w:val="false"/>
+          <w:iCs w:val="false"/>
+        </w:rPr>
+        <w:t>On server every pawn is authority (Pawn controlled by host)</w:t>
       </w:r>
     </w:p>
     <w:sectPr>

</xml_diff>